<commit_message>
Added chapter: Konzeption Minor Changes and Adaptions: Architekturentwurf 0.1, Theoretisches Vorgehen
</commit_message>
<xml_diff>
--- a/Dokumente/Kapitel/Theoretisches Vorgehen.docx
+++ b/Dokumente/Kapitel/Theoretisches Vorgehen.docx
@@ -527,8 +527,584 @@
           <w:sz w:val="24"/>
         </w:rPr>
       </w:pPr>
+    </w:p>
+    <w:p>
+      <w:pPr>
+        <w:pStyle w:val="berschrift1"/>
+      </w:pPr>
+      <w:r>
+        <w:t>Konzeption</w:t>
+      </w:r>
+    </w:p>
+    <w:p>
+      <w:pPr>
+        <w:pStyle w:val="berschrift2"/>
+      </w:pPr>
+      <w:r>
+        <w:t>Aufbau der Anwendung</w:t>
+      </w:r>
+    </w:p>
+    <w:p>
+      <w:pPr>
+        <w:jc w:val="both"/>
+        <w:rPr>
+          <w:sz w:val="24"/>
+        </w:rPr>
+      </w:pPr>
+      <w:r>
+        <w:rPr>
+          <w:sz w:val="24"/>
+        </w:rPr>
+        <w:t xml:space="preserve">Die Anwendung wurde nach dem 5-Schichtenmodell (siehe Kapitel </w:t>
+      </w:r>
+      <w:proofErr w:type="spellStart"/>
+      <w:r>
+        <w:rPr>
+          <w:sz w:val="24"/>
+        </w:rPr>
+        <w:t>x.x</w:t>
+      </w:r>
+      <w:proofErr w:type="spellEnd"/>
+      <w:r>
+        <w:rPr>
+          <w:sz w:val="24"/>
+        </w:rPr>
+        <w:t>) konzipiert. In der Nachfolgenden Abbildung ist die Architektur zu sehen.</w:t>
+      </w:r>
+    </w:p>
+    <w:p>
+      <w:pPr>
+        <w:jc w:val="center"/>
+      </w:pPr>
+      <w:r>
+        <w:rPr>
+          <w:noProof/>
+        </w:rPr>
+        <w:drawing>
+          <wp:inline distT="0" distB="0" distL="0" distR="0" wp14:anchorId="51E2A11B">
+            <wp:extent cx="5713217" cy="2128520"/>
+            <wp:effectExtent l="0" t="0" r="1905" b="5080"/>
+            <wp:docPr id="1" name="Grafik 1"/>
+            <wp:cNvGraphicFramePr>
+              <a:graphicFrameLocks xmlns:a="http://schemas.openxmlformats.org/drawingml/2006/main" noChangeAspect="1"/>
+            </wp:cNvGraphicFramePr>
+            <a:graphic xmlns:a="http://schemas.openxmlformats.org/drawingml/2006/main">
+              <a:graphicData uri="http://schemas.openxmlformats.org/drawingml/2006/picture">
+                <pic:pic xmlns:pic="http://schemas.openxmlformats.org/drawingml/2006/picture">
+                  <pic:nvPicPr>
+                    <pic:cNvPr id="0" name="Picture 2"/>
+                    <pic:cNvPicPr>
+                      <a:picLocks noChangeAspect="1" noChangeArrowheads="1"/>
+                    </pic:cNvPicPr>
+                  </pic:nvPicPr>
+                  <pic:blipFill>
+                    <a:blip r:embed="rId5" cstate="print">
+                      <a:extLst>
+                        <a:ext uri="{28A0092B-C50C-407E-A947-70E740481C1C}">
+                          <a14:useLocalDpi xmlns:a14="http://schemas.microsoft.com/office/drawing/2010/main" val="0"/>
+                        </a:ext>
+                      </a:extLst>
+                    </a:blip>
+                    <a:srcRect/>
+                    <a:stretch>
+                      <a:fillRect/>
+                    </a:stretch>
+                  </pic:blipFill>
+                  <pic:spPr bwMode="auto">
+                    <a:xfrm>
+                      <a:off x="0" y="0"/>
+                      <a:ext cx="5769436" cy="2149465"/>
+                    </a:xfrm>
+                    <a:prstGeom prst="rect">
+                      <a:avLst/>
+                    </a:prstGeom>
+                    <a:noFill/>
+                  </pic:spPr>
+                </pic:pic>
+              </a:graphicData>
+            </a:graphic>
+          </wp:inline>
+        </w:drawing>
+      </w:r>
+    </w:p>
+    <w:p>
+      <w:pPr>
+        <w:rPr>
+          <w:rStyle w:val="Fett"/>
+          <w:sz w:val="24"/>
+        </w:rPr>
+      </w:pPr>
+      <w:proofErr w:type="spellStart"/>
+      <w:r>
+        <w:rPr>
+          <w:rStyle w:val="Fett"/>
+          <w:sz w:val="24"/>
+        </w:rPr>
+        <w:t>Resource</w:t>
+      </w:r>
+      <w:proofErr w:type="spellEnd"/>
+      <w:r>
+        <w:rPr>
+          <w:rStyle w:val="Fett"/>
+          <w:sz w:val="24"/>
+        </w:rPr>
+        <w:t xml:space="preserve"> Tier</w:t>
+      </w:r>
+    </w:p>
+    <w:p>
+      <w:pPr>
+        <w:jc w:val="both"/>
+        <w:rPr>
+          <w:rStyle w:val="Fett"/>
+          <w:b w:val="0"/>
+          <w:sz w:val="24"/>
+        </w:rPr>
+      </w:pPr>
+      <w:r>
+        <w:rPr>
+          <w:rStyle w:val="Fett"/>
+          <w:b w:val="0"/>
+          <w:sz w:val="24"/>
+        </w:rPr>
+        <w:t>Die Ressourceschicht (</w:t>
+      </w:r>
+      <w:proofErr w:type="spellStart"/>
+      <w:r>
+        <w:rPr>
+          <w:rStyle w:val="Fett"/>
+          <w:b w:val="0"/>
+          <w:sz w:val="24"/>
+        </w:rPr>
+        <w:t>Resource</w:t>
+      </w:r>
+      <w:proofErr w:type="spellEnd"/>
+      <w:r>
+        <w:rPr>
+          <w:rStyle w:val="Fett"/>
+          <w:b w:val="0"/>
+          <w:sz w:val="24"/>
+        </w:rPr>
+        <w:t xml:space="preserve"> Tier) ist über einen Ressourcenadapter für das </w:t>
+      </w:r>
+      <w:proofErr w:type="spellStart"/>
+      <w:r>
+        <w:rPr>
+          <w:rStyle w:val="Fett"/>
+          <w:b w:val="0"/>
+          <w:sz w:val="24"/>
+        </w:rPr>
+        <w:t>Naoqi</w:t>
+      </w:r>
+      <w:proofErr w:type="spellEnd"/>
+      <w:r>
+        <w:rPr>
+          <w:rStyle w:val="Fett"/>
+          <w:b w:val="0"/>
+          <w:sz w:val="24"/>
+        </w:rPr>
+        <w:t xml:space="preserve"> Framework integriert. Dieser Adapter realisiert eine DLL-Schnittstelle, über welche Aktionen auf dem </w:t>
+      </w:r>
+      <w:proofErr w:type="spellStart"/>
+      <w:r>
+        <w:rPr>
+          <w:rStyle w:val="Fett"/>
+          <w:b w:val="0"/>
+          <w:sz w:val="24"/>
+        </w:rPr>
+        <w:t>Nao</w:t>
+      </w:r>
+      <w:proofErr w:type="spellEnd"/>
+      <w:r>
+        <w:rPr>
+          <w:rStyle w:val="Fett"/>
+          <w:b w:val="0"/>
+          <w:sz w:val="24"/>
+        </w:rPr>
+        <w:t xml:space="preserve"> gestartet werden können. Diese sind u.a. Laufen, Gehen oder Sprechen. Über den Adapter wird auch auf die Kamera und das Mikrofon des </w:t>
+      </w:r>
+      <w:proofErr w:type="spellStart"/>
+      <w:r>
+        <w:rPr>
+          <w:rStyle w:val="Fett"/>
+          <w:b w:val="0"/>
+          <w:sz w:val="24"/>
+        </w:rPr>
+        <w:t>Nao</w:t>
+      </w:r>
+      <w:proofErr w:type="spellEnd"/>
+      <w:r>
+        <w:rPr>
+          <w:rStyle w:val="Fett"/>
+          <w:b w:val="0"/>
+          <w:sz w:val="24"/>
+        </w:rPr>
+        <w:t xml:space="preserve"> zugegriffen.</w:t>
+      </w:r>
+    </w:p>
+    <w:p>
+      <w:pPr>
+        <w:spacing w:before="240"/>
+        <w:rPr>
+          <w:rStyle w:val="Fett"/>
+          <w:sz w:val="24"/>
+        </w:rPr>
+      </w:pPr>
+      <w:r>
+        <w:rPr>
+          <w:rStyle w:val="Fett"/>
+          <w:sz w:val="24"/>
+        </w:rPr>
+        <w:t>Integration</w:t>
+      </w:r>
+      <w:r>
+        <w:rPr>
+          <w:rStyle w:val="Fett"/>
+          <w:sz w:val="24"/>
+        </w:rPr>
+        <w:t xml:space="preserve"> Tier</w:t>
+      </w:r>
+    </w:p>
+    <w:p>
+      <w:pPr>
+        <w:jc w:val="both"/>
+        <w:rPr>
+          <w:rStyle w:val="Fett"/>
+          <w:b w:val="0"/>
+          <w:sz w:val="24"/>
+        </w:rPr>
+      </w:pPr>
+      <w:r>
+        <w:rPr>
+          <w:rStyle w:val="Fett"/>
+          <w:b w:val="0"/>
+          <w:sz w:val="24"/>
+        </w:rPr>
+        <w:t xml:space="preserve">Die </w:t>
+      </w:r>
+      <w:r>
+        <w:rPr>
+          <w:rStyle w:val="Fett"/>
+          <w:b w:val="0"/>
+          <w:sz w:val="24"/>
+        </w:rPr>
+        <w:t>Integrationsschicht</w:t>
+      </w:r>
+      <w:r>
+        <w:rPr>
+          <w:rStyle w:val="Fett"/>
+          <w:b w:val="0"/>
+          <w:sz w:val="24"/>
+        </w:rPr>
+        <w:t xml:space="preserve"> (</w:t>
+      </w:r>
+      <w:r>
+        <w:rPr>
+          <w:rStyle w:val="Fett"/>
+          <w:b w:val="0"/>
+          <w:sz w:val="24"/>
+        </w:rPr>
+        <w:t>Integration</w:t>
+      </w:r>
+      <w:r>
+        <w:rPr>
+          <w:rStyle w:val="Fett"/>
+          <w:b w:val="0"/>
+          <w:sz w:val="24"/>
+        </w:rPr>
+        <w:t xml:space="preserve"> Tier)</w:t>
+      </w:r>
+      <w:r>
+        <w:rPr>
+          <w:rStyle w:val="Fett"/>
+          <w:b w:val="0"/>
+          <w:sz w:val="24"/>
+        </w:rPr>
+        <w:t xml:space="preserve"> ist für die Kommunikation mit dem Ressourcenadapter zuständig. Dabei soll die Einbindung des Frameworks in Unity sichergestellt werden. Funktionen in dieser Schicht rufen Routinen in der DLL auf</w:t>
+      </w:r>
+      <w:r>
+        <w:rPr>
+          <w:rStyle w:val="Fett"/>
+          <w:b w:val="0"/>
+          <w:sz w:val="24"/>
+        </w:rPr>
+        <w:t xml:space="preserve"> und fungieren als Erweiterung von Unity</w:t>
+      </w:r>
+      <w:r>
+        <w:rPr>
+          <w:rStyle w:val="Fett"/>
+          <w:b w:val="0"/>
+          <w:sz w:val="24"/>
+        </w:rPr>
+        <w:t>.</w:t>
+      </w:r>
+    </w:p>
+    <w:p>
+      <w:pPr>
+        <w:spacing w:before="240"/>
+        <w:rPr>
+          <w:rStyle w:val="Fett"/>
+          <w:sz w:val="24"/>
+        </w:rPr>
+      </w:pPr>
+      <w:r>
+        <w:rPr>
+          <w:rStyle w:val="Fett"/>
+          <w:sz w:val="24"/>
+        </w:rPr>
+        <w:t>Business</w:t>
+      </w:r>
+      <w:r>
+        <w:rPr>
+          <w:rStyle w:val="Fett"/>
+          <w:sz w:val="24"/>
+        </w:rPr>
+        <w:t xml:space="preserve"> Tier</w:t>
+      </w:r>
+    </w:p>
+    <w:p>
+      <w:pPr>
+        <w:jc w:val="both"/>
+        <w:rPr>
+          <w:rStyle w:val="Fett"/>
+          <w:b w:val="0"/>
+          <w:sz w:val="24"/>
+        </w:rPr>
+      </w:pPr>
+      <w:r>
+        <w:rPr>
+          <w:rStyle w:val="Fett"/>
+          <w:b w:val="0"/>
+          <w:sz w:val="24"/>
+        </w:rPr>
+        <w:t xml:space="preserve">Die </w:t>
+      </w:r>
+      <w:r>
+        <w:rPr>
+          <w:rStyle w:val="Fett"/>
+          <w:b w:val="0"/>
+          <w:sz w:val="24"/>
+        </w:rPr>
+        <w:t>Business</w:t>
+      </w:r>
+      <w:r>
+        <w:rPr>
+          <w:rStyle w:val="Fett"/>
+          <w:b w:val="0"/>
+          <w:sz w:val="24"/>
+        </w:rPr>
+        <w:t>logik</w:t>
+      </w:r>
+      <w:r>
+        <w:rPr>
+          <w:rStyle w:val="Fett"/>
+          <w:b w:val="0"/>
+          <w:sz w:val="24"/>
+        </w:rPr>
+        <w:t xml:space="preserve"> (</w:t>
+      </w:r>
+      <w:r>
+        <w:rPr>
+          <w:rStyle w:val="Fett"/>
+          <w:b w:val="0"/>
+          <w:sz w:val="24"/>
+        </w:rPr>
+        <w:t>Business</w:t>
+      </w:r>
+      <w:r>
+        <w:rPr>
+          <w:rStyle w:val="Fett"/>
+          <w:b w:val="0"/>
+          <w:sz w:val="24"/>
+        </w:rPr>
+        <w:t xml:space="preserve"> Tier) </w:t>
+      </w:r>
+      <w:r>
+        <w:rPr>
+          <w:rStyle w:val="Fett"/>
+          <w:b w:val="0"/>
+          <w:sz w:val="24"/>
+        </w:rPr>
+        <w:t>übernimmt die Datenlogik und Steuerung in Unity. Speziell entwickelte Skripte in dieser Schicht ermöglichen die Interaktion des Benutzers mit der in der Integrationsschicht implementierten Erweiterung von Unity.</w:t>
+      </w:r>
+    </w:p>
+    <w:p>
+      <w:pPr>
+        <w:rPr>
+          <w:rStyle w:val="Fett"/>
+          <w:sz w:val="24"/>
+        </w:rPr>
+      </w:pPr>
+      <w:proofErr w:type="spellStart"/>
+      <w:r>
+        <w:rPr>
+          <w:rStyle w:val="Fett"/>
+          <w:sz w:val="24"/>
+        </w:rPr>
+        <w:lastRenderedPageBreak/>
+        <w:t>Presentation</w:t>
+      </w:r>
+      <w:proofErr w:type="spellEnd"/>
+      <w:r>
+        <w:rPr>
+          <w:rStyle w:val="Fett"/>
+          <w:sz w:val="24"/>
+        </w:rPr>
+        <w:t xml:space="preserve"> Tier</w:t>
+      </w:r>
+    </w:p>
+    <w:p>
+      <w:pPr>
+        <w:jc w:val="both"/>
+        <w:rPr>
+          <w:rStyle w:val="Fett"/>
+          <w:b w:val="0"/>
+          <w:sz w:val="24"/>
+        </w:rPr>
+      </w:pPr>
+      <w:r>
+        <w:rPr>
+          <w:rStyle w:val="Fett"/>
+          <w:b w:val="0"/>
+          <w:sz w:val="24"/>
+        </w:rPr>
+        <w:t>Die Präsentationsschicht (</w:t>
+      </w:r>
+      <w:proofErr w:type="spellStart"/>
+      <w:r>
+        <w:rPr>
+          <w:rStyle w:val="Fett"/>
+          <w:b w:val="0"/>
+          <w:sz w:val="24"/>
+        </w:rPr>
+        <w:t>Presentation</w:t>
+      </w:r>
+      <w:proofErr w:type="spellEnd"/>
+      <w:r>
+        <w:rPr>
+          <w:rStyle w:val="Fett"/>
+          <w:b w:val="0"/>
+          <w:sz w:val="24"/>
+        </w:rPr>
+        <w:t xml:space="preserve"> Tier) wird über Unity realisiert und enthält sowohl sämtliche Objekte zur Generierung des Virtuellen Raumes als auch Elemente für die Grafische Benutzeroberfläche (GUI).</w:t>
+      </w:r>
+    </w:p>
+    <w:p>
+      <w:pPr>
+        <w:spacing w:before="240"/>
+        <w:rPr>
+          <w:rStyle w:val="Fett"/>
+          <w:sz w:val="24"/>
+        </w:rPr>
+      </w:pPr>
+      <w:r>
+        <w:rPr>
+          <w:rStyle w:val="Fett"/>
+          <w:sz w:val="24"/>
+        </w:rPr>
+        <w:t>Client</w:t>
+      </w:r>
+      <w:r>
+        <w:rPr>
+          <w:rStyle w:val="Fett"/>
+          <w:sz w:val="24"/>
+        </w:rPr>
+        <w:t xml:space="preserve"> Tier</w:t>
+      </w:r>
+    </w:p>
+    <w:p>
+      <w:pPr>
+        <w:jc w:val="both"/>
+        <w:rPr>
+          <w:rStyle w:val="Fett"/>
+          <w:b w:val="0"/>
+          <w:sz w:val="24"/>
+        </w:rPr>
+      </w:pPr>
+      <w:r>
+        <w:rPr>
+          <w:rStyle w:val="Fett"/>
+          <w:b w:val="0"/>
+          <w:sz w:val="24"/>
+        </w:rPr>
+        <w:t xml:space="preserve">Die </w:t>
+      </w:r>
+      <w:r>
+        <w:rPr>
+          <w:rStyle w:val="Fett"/>
+          <w:b w:val="0"/>
+          <w:sz w:val="24"/>
+        </w:rPr>
+        <w:t>Clientschicht</w:t>
+      </w:r>
+      <w:r>
+        <w:rPr>
+          <w:rStyle w:val="Fett"/>
+          <w:b w:val="0"/>
+          <w:sz w:val="24"/>
+        </w:rPr>
+        <w:t xml:space="preserve"> (</w:t>
+      </w:r>
+      <w:r>
+        <w:rPr>
+          <w:rStyle w:val="Fett"/>
+          <w:b w:val="0"/>
+          <w:sz w:val="24"/>
+        </w:rPr>
+        <w:t>Client</w:t>
+      </w:r>
+      <w:r>
+        <w:rPr>
+          <w:rStyle w:val="Fett"/>
+          <w:b w:val="0"/>
+          <w:sz w:val="24"/>
+        </w:rPr>
+        <w:t xml:space="preserve"> Tier) übernimmt die </w:t>
+      </w:r>
+      <w:r>
+        <w:rPr>
+          <w:rStyle w:val="Fett"/>
+          <w:b w:val="0"/>
+          <w:sz w:val="24"/>
+        </w:rPr>
+        <w:t>Darstellung der in der Präsentationschicht generierten Oberfläche</w:t>
+      </w:r>
+      <w:r>
+        <w:rPr>
+          <w:rStyle w:val="Fett"/>
+          <w:b w:val="0"/>
+          <w:sz w:val="24"/>
+        </w:rPr>
+        <w:t xml:space="preserve"> und </w:t>
+      </w:r>
+      <w:r>
+        <w:rPr>
+          <w:rStyle w:val="Fett"/>
+          <w:b w:val="0"/>
+          <w:sz w:val="24"/>
+        </w:rPr>
+        <w:t>wird über die HTC-Vive Brille realisiert.</w:t>
+      </w:r>
       <w:bookmarkStart w:id="0" w:name="_GoBack"/>
       <w:bookmarkEnd w:id="0"/>
+    </w:p>
+    <w:p>
+      <w:pPr>
+        <w:jc w:val="both"/>
+        <w:rPr>
+          <w:rStyle w:val="Fett"/>
+          <w:b w:val="0"/>
+          <w:sz w:val="24"/>
+        </w:rPr>
+      </w:pPr>
+    </w:p>
+    <w:p>
+      <w:pPr>
+        <w:rPr>
+          <w:rStyle w:val="Fett"/>
+          <w:b w:val="0"/>
+          <w:sz w:val="24"/>
+        </w:rPr>
+      </w:pPr>
     </w:p>
     <w:sectPr>
       <w:pgSz w:w="11906" w:h="16838"/>
@@ -1166,6 +1742,17 @@
       <w:contextualSpacing/>
     </w:pPr>
   </w:style>
+  <w:style w:type="character" w:styleId="Fett">
+    <w:name w:val="Strong"/>
+    <w:basedOn w:val="Absatz-Standardschriftart"/>
+    <w:uiPriority w:val="22"/>
+    <w:qFormat/>
+    <w:rsid w:val="007413DE"/>
+    <w:rPr>
+      <w:b/>
+      <w:bCs/>
+    </w:rPr>
+  </w:style>
 </w:styles>
 </file>
 

</xml_diff>